<commit_message>
Fixed README.md stats and docx preparation for all Renaissance - JDK 21 - Shenandoah GC tests
</commit_message>
<xml_diff>
--- a/Java/log-intermed-prep/Renaissance/JDK21/ShenandoahGC/docs/benchSuite-renaissance_gc-shenandoahGC_app-akka-uct_heap-1G.docx
+++ b/Java/log-intermed-prep/Renaissance/JDK21/ShenandoahGC/docs/benchSuite-renaissance_gc-shenandoahGC_app-akka-uct_heap-1G.docx
@@ -21,7 +21,7 @@
                 <w:rFonts w:ascii="Times New Roman" w:hAnsi="Times New Roman"/>
                 <w:sz w:val="22"/>
               </w:rPr>
-              <w:t>98.52</w:t>
+              <w:t>0M</w:t>
             </w:r>
           </w:p>
         </w:tc>
@@ -37,7 +37,7 @@
                 <w:rFonts w:ascii="Times New Roman" w:hAnsi="Times New Roman"/>
                 <w:sz w:val="22"/>
               </w:rPr>
-              <w:t>46.85</w:t>
+              <w:t>0M</w:t>
             </w:r>
           </w:p>
         </w:tc>
@@ -53,7 +53,7 @@
                 <w:rFonts w:ascii="Times New Roman" w:hAnsi="Times New Roman"/>
                 <w:sz w:val="22"/>
               </w:rPr>
-              <w:t>3172</w:t>
+              <w:t>0M</w:t>
             </w:r>
           </w:p>
         </w:tc>
@@ -69,7 +69,7 @@
                 <w:rFonts w:ascii="Times New Roman" w:hAnsi="Times New Roman"/>
                 <w:sz w:val="22"/>
               </w:rPr>
-              <w:t>15166</w:t>
+              <w:t>15391</w:t>
             </w:r>
           </w:p>
         </w:tc>
@@ -101,7 +101,7 @@
                 <w:rFonts w:ascii="Times New Roman" w:hAnsi="Times New Roman"/>
                 <w:sz w:val="22"/>
               </w:rPr>
-              <w:t>0.10409</w:t>
+              <w:t>0.27930</w:t>
             </w:r>
           </w:p>
         </w:tc>
@@ -117,7 +117,7 @@
                 <w:rFonts w:ascii="Times New Roman" w:hAnsi="Times New Roman"/>
                 <w:sz w:val="22"/>
               </w:rPr>
-              <w:t>0.00415</w:t>
+              <w:t>0.06101</w:t>
             </w:r>
           </w:p>
         </w:tc>
@@ -133,7 +133,7 @@
                 <w:rFonts w:ascii="Times New Roman" w:hAnsi="Times New Roman"/>
                 <w:sz w:val="22"/>
               </w:rPr>
-              <w:t>0.00396</w:t>
+              <w:t>0.00762</w:t>
             </w:r>
           </w:p>
         </w:tc>
@@ -149,7 +149,7 @@
                 <w:rFonts w:ascii="Times New Roman" w:hAnsi="Times New Roman"/>
                 <w:sz w:val="22"/>
               </w:rPr>
-              <w:t>0.00727</w:t>
+              <w:t>0.24525</w:t>
             </w:r>
           </w:p>
         </w:tc>
@@ -165,7 +165,7 @@
                 <w:rFonts w:ascii="Times New Roman" w:hAnsi="Times New Roman"/>
                 <w:sz w:val="22"/>
               </w:rPr>
-              <w:t>0.01393</w:t>
+              <w:t>0.24525</w:t>
             </w:r>
           </w:p>
         </w:tc>
@@ -181,7 +181,7 @@
                 <w:rFonts w:ascii="Times New Roman" w:hAnsi="Times New Roman"/>
                 <w:sz w:val="22"/>
               </w:rPr>
-              <w:t>0.03222</w:t>
+              <w:t>0.27930</w:t>
             </w:r>
           </w:p>
         </w:tc>
@@ -197,7 +197,7 @@
                 <w:rFonts w:ascii="Times New Roman" w:hAnsi="Times New Roman"/>
                 <w:sz w:val="22"/>
               </w:rPr>
-              <w:t>16.37392</w:t>
+              <w:t>46.85050</w:t>
             </w:r>
           </w:p>
         </w:tc>
@@ -709,25 +709,7 @@
                 <w:rFonts w:ascii="Times New Roman" w:hAnsi="Times New Roman"/>
                 <w:sz w:val="22"/>
               </w:rPr>
-              <w:t>45</w:t>
-              <w:tab/>
-              <w:t>0.10933</w:t>
-              <w:tab/>
-              <w:t>0.14955</w:t>
-              <w:tab/>
-              <w:t>0.12537</w:t>
-              <w:tab/>
-              <w:t>0.00998</w:t>
-              <w:tab/>
-              <w:t>0.11709</w:t>
-              <w:tab/>
-              <w:t>0.12417</w:t>
-              <w:tab/>
-              <w:t>0.13197</w:t>
-              <w:tab/>
-              <w:t>5.64175</w:t>
-              <w:tab/>
-              <w:t>100.0</w:t>
+              <w:t>98.52</w:t>
             </w:r>
           </w:p>
         </w:tc>
@@ -743,25 +725,7 @@
                 <w:rFonts w:ascii="Times New Roman" w:hAnsi="Times New Roman"/>
                 <w:sz w:val="22"/>
               </w:rPr>
-              <w:t>178</w:t>
-              <w:tab/>
-              <w:t>0.12137</w:t>
-              <w:tab/>
-              <w:t>0.20098</w:t>
-              <w:tab/>
-              <w:t>0.13657</w:t>
-              <w:tab/>
-              <w:t>0.01076</w:t>
-              <w:tab/>
-              <w:t>0.12936</w:t>
-              <w:tab/>
-              <w:t>0.13289</w:t>
-              <w:tab/>
-              <w:t>0.14203</w:t>
-              <w:tab/>
-              <w:t>24.31029</w:t>
-              <w:tab/>
-              <w:t>100.0</w:t>
+              <w:t>46.85</w:t>
             </w:r>
           </w:p>
         </w:tc>
@@ -777,25 +741,7 @@
                 <w:rFonts w:ascii="Times New Roman" w:hAnsi="Times New Roman"/>
                 <w:sz w:val="22"/>
               </w:rPr>
-              <w:t>2</w:t>
-              <w:tab/>
-              <w:t>0.24525</w:t>
-              <w:tab/>
-              <w:t>0.27930</w:t>
-              <w:tab/>
-              <w:t>0.26227</w:t>
-              <w:tab/>
-              <w:t>0.02408</w:t>
-              <w:tab/>
-              <w:t>0.24525</w:t>
-              <w:tab/>
-              <w:t>0.24525</w:t>
-              <w:tab/>
-              <w:t>0.27930</w:t>
-              <w:tab/>
-              <w:t>0.52454</w:t>
-              <w:tab/>
-              <w:t>100.0</w:t>
+              <w:t>3172</w:t>
             </w:r>
           </w:p>
         </w:tc>

</xml_diff>